<commit_message>
chore: Update monthly pay doc
</commit_message>
<xml_diff>
--- a/Money/2017_4.docx
+++ b/Money/2017_4.docx
@@ -329,6 +329,12 @@
                 <w:lang w:val="en-US"/>
               </w:rPr>
             </w:pPr>
+            <w:r>
+              <w:rPr>
+                <w:lang w:val="en-US"/>
+              </w:rPr>
+              <w:t>12/4</w:t>
+            </w:r>
           </w:p>
         </w:tc>
         <w:tc>
@@ -465,10 +471,8 @@
               <w:rPr>
                 <w:lang w:val="en-US"/>
               </w:rPr>
-              <w:t>10/4, 14/4</w:t>
-            </w:r>
-            <w:bookmarkStart w:id="0" w:name="_GoBack"/>
-            <w:bookmarkEnd w:id="0"/>
+              <w:t>10/4</w:t>
+            </w:r>
           </w:p>
         </w:tc>
         <w:tc>
@@ -588,6 +592,14 @@
               </w:rPr>
               <w:t>, 7/4</w:t>
             </w:r>
+            <w:r>
+              <w:rPr>
+                <w:lang w:val="en-US"/>
+              </w:rPr>
+              <w:t>, 12/4</w:t>
+            </w:r>
+            <w:bookmarkStart w:id="0" w:name="_GoBack"/>
+            <w:bookmarkEnd w:id="0"/>
           </w:p>
         </w:tc>
         <w:tc>

</xml_diff>

<commit_message>
fix: fix the unablility to push due to large English Grammer.pdf file
</commit_message>
<xml_diff>
--- a/Money/2017_4.docx
+++ b/Money/2017_4.docx
@@ -297,6 +297,14 @@
               </w:rPr>
               <w:t>¾, 6/4</w:t>
             </w:r>
+            <w:r>
+              <w:rPr>
+                <w:lang w:val="en-US"/>
+              </w:rPr>
+              <w:t>, 17/4, 10/4</w:t>
+            </w:r>
+            <w:bookmarkStart w:id="0" w:name="_GoBack"/>
+            <w:bookmarkEnd w:id="0"/>
           </w:p>
         </w:tc>
         <w:tc>
@@ -440,6 +448,12 @@
                 <w:lang w:val="en-US"/>
               </w:rPr>
               <w:t>¾, 7/4</w:t>
+            </w:r>
+            <w:r>
+              <w:rPr>
+                <w:lang w:val="en-US"/>
+              </w:rPr>
+              <w:t>, 17/4, 21/4</w:t>
             </w:r>
           </w:p>
         </w:tc>
@@ -598,8 +612,12 @@
               </w:rPr>
               <w:t>, 12/4</w:t>
             </w:r>
-            <w:bookmarkStart w:id="0" w:name="_GoBack"/>
-            <w:bookmarkEnd w:id="0"/>
+            <w:r>
+              <w:rPr>
+                <w:lang w:val="en-US"/>
+              </w:rPr>
+              <w:t>, 21/4</w:t>
+            </w:r>
           </w:p>
         </w:tc>
         <w:tc>
@@ -725,6 +743,12 @@
                 <w:lang w:val="en-US"/>
               </w:rPr>
               <w:t>7/4(3hours)</w:t>
+            </w:r>
+            <w:r>
+              <w:rPr>
+                <w:lang w:val="en-US"/>
+              </w:rPr>
+              <w:t>, 21/4 (1.5hours)</w:t>
             </w:r>
           </w:p>
         </w:tc>
@@ -834,6 +858,12 @@
                 <w:lang w:val="en-US"/>
               </w:rPr>
               <w:t>7/4</w:t>
+            </w:r>
+            <w:r>
+              <w:rPr>
+                <w:lang w:val="en-US"/>
+              </w:rPr>
+              <w:t>, 21/4</w:t>
             </w:r>
           </w:p>
         </w:tc>

</xml_diff>